<commit_message>
Added another direct evidence of professionalism
</commit_message>
<xml_diff>
--- a/Direct Evidence of Professionalism/Interacts Professionally with Instructor.docx
+++ b/Direct Evidence of Professionalism/Interacts Professionally with Instructor.docx
@@ -65,8 +65,6 @@
           <w:szCs w:val="20"/>
         </w:rPr>
       </w:pPr>
-      <w:bookmarkStart w:id="0" w:name="_GoBack"/>
-      <w:bookmarkEnd w:id="0"/>
       <w:r>
         <w:rPr>
           <w:rFonts w:ascii="Tahoma" w:eastAsia="Times New Roman" w:hAnsi="Tahoma" w:cs="Tahoma"/>
@@ -94,27 +92,7 @@
           <w:sz w:val="20"/>
           <w:szCs w:val="20"/>
         </w:rPr>
-        <w:t xml:space="preserve">Bro. </w:t>
-      </w:r>
-      <w:proofErr w:type="spellStart"/>
-      <w:r>
-        <w:rPr>
-          <w:rFonts w:ascii="Tahoma" w:eastAsia="Times New Roman" w:hAnsi="Tahoma" w:cs="Tahoma"/>
-          <w:color w:val="212121"/>
-          <w:sz w:val="20"/>
-          <w:szCs w:val="20"/>
-        </w:rPr>
-        <w:t>Tuckett</w:t>
-      </w:r>
-      <w:proofErr w:type="spellEnd"/>
-      <w:r>
-        <w:rPr>
-          <w:rFonts w:ascii="Tahoma" w:eastAsia="Times New Roman" w:hAnsi="Tahoma" w:cs="Tahoma"/>
-          <w:color w:val="212121"/>
-          <w:sz w:val="20"/>
-          <w:szCs w:val="20"/>
-        </w:rPr>
-        <w:t>,</w:t>
+        <w:t>Bro. Tuckett,</w:t>
       </w:r>
     </w:p>
     <w:p>
@@ -346,27 +324,7 @@
           <w:sz w:val="20"/>
           <w:szCs w:val="20"/>
         </w:rPr>
-        <w:t xml:space="preserve">Bro. </w:t>
-      </w:r>
-      <w:proofErr w:type="spellStart"/>
-      <w:r>
-        <w:rPr>
-          <w:rFonts w:ascii="Tahoma" w:eastAsia="Times New Roman" w:hAnsi="Tahoma" w:cs="Tahoma"/>
-          <w:color w:val="212121"/>
-          <w:sz w:val="20"/>
-          <w:szCs w:val="20"/>
-        </w:rPr>
-        <w:t>Tuckett</w:t>
-      </w:r>
-      <w:proofErr w:type="spellEnd"/>
-      <w:r>
-        <w:rPr>
-          <w:rFonts w:ascii="Tahoma" w:eastAsia="Times New Roman" w:hAnsi="Tahoma" w:cs="Tahoma"/>
-          <w:color w:val="212121"/>
-          <w:sz w:val="20"/>
-          <w:szCs w:val="20"/>
-        </w:rPr>
-        <w:t>,</w:t>
+        <w:t>Bro. Tuckett,</w:t>
       </w:r>
     </w:p>
     <w:p>
@@ -861,27 +819,7 @@
           <w:sz w:val="20"/>
           <w:szCs w:val="20"/>
         </w:rPr>
-        <w:t xml:space="preserve">Bro, </w:t>
-      </w:r>
-      <w:proofErr w:type="spellStart"/>
-      <w:r>
-        <w:rPr>
-          <w:rFonts w:ascii="Tahoma" w:eastAsia="Times New Roman" w:hAnsi="Tahoma" w:cs="Tahoma"/>
-          <w:color w:val="212121"/>
-          <w:sz w:val="20"/>
-          <w:szCs w:val="20"/>
-        </w:rPr>
-        <w:t>Tuckett</w:t>
-      </w:r>
-      <w:proofErr w:type="spellEnd"/>
-      <w:r>
-        <w:rPr>
-          <w:rFonts w:ascii="Tahoma" w:eastAsia="Times New Roman" w:hAnsi="Tahoma" w:cs="Tahoma"/>
-          <w:color w:val="212121"/>
-          <w:sz w:val="20"/>
-          <w:szCs w:val="20"/>
-        </w:rPr>
-        <w:t>,</w:t>
+        <w:t>Bro, Tuckett,</w:t>
       </w:r>
     </w:p>
     <w:p>
@@ -981,27 +919,7 @@
           <w:sz w:val="20"/>
           <w:szCs w:val="20"/>
         </w:rPr>
-        <w:t xml:space="preserve">     This is changing topics a little here but how do I get </w:t>
-      </w:r>
-      <w:proofErr w:type="gramStart"/>
-      <w:r>
-        <w:rPr>
-          <w:rFonts w:ascii="Tahoma" w:eastAsia="Times New Roman" w:hAnsi="Tahoma" w:cs="Tahoma"/>
-          <w:color w:val="212121"/>
-          <w:sz w:val="20"/>
-          <w:szCs w:val="20"/>
-        </w:rPr>
-        <w:t>an agree</w:t>
-      </w:r>
-      <w:proofErr w:type="gramEnd"/>
-      <w:r>
-        <w:rPr>
-          <w:rFonts w:ascii="Tahoma" w:eastAsia="Times New Roman" w:hAnsi="Tahoma" w:cs="Tahoma"/>
-          <w:color w:val="212121"/>
-          <w:sz w:val="20"/>
-          <w:szCs w:val="20"/>
-        </w:rPr>
-        <w:t xml:space="preserve"> on the Application Controller Pattern? I've tried to do some research on it but there's not a lot I can find other than the website you posted in Google+ earlier in the semester and the small Wikipedia page they have listed. I'm not sure that I've found enough information for me to really feel like I can become fluent in it?</w:t>
+        <w:t>     This is changing topics a little here but how do I get an agree on the Application Controller Pattern? I've tried to do some research on it but there's not a lot I can find other than the website you posted in Google+ earlier in the semester and the small Wikipedia page they have listed. I'm not sure that I've found enough information for me to really feel like I can become fluent in it?</w:t>
       </w:r>
     </w:p>
     <w:p>
@@ -1081,38 +999,7 @@
           <w:sz w:val="20"/>
           <w:szCs w:val="20"/>
         </w:rPr>
-        <w:t xml:space="preserve">* </w:t>
-      </w:r>
-      <w:proofErr w:type="spellStart"/>
-      <w:proofErr w:type="gramStart"/>
-      <w:r>
-        <w:rPr>
-          <w:rFonts w:ascii="Tahoma" w:eastAsia="Times New Roman" w:hAnsi="Tahoma" w:cs="Tahoma"/>
-          <w:color w:val="212121"/>
-          <w:sz w:val="20"/>
-          <w:szCs w:val="20"/>
-        </w:rPr>
-        <w:t>who</w:t>
-      </w:r>
-      <w:proofErr w:type="gramEnd"/>
-      <w:r>
-        <w:rPr>
-          <w:rFonts w:ascii="Tahoma" w:eastAsia="Times New Roman" w:hAnsi="Tahoma" w:cs="Tahoma"/>
-          <w:color w:val="212121"/>
-          <w:sz w:val="20"/>
-          <w:szCs w:val="20"/>
-        </w:rPr>
-        <w:t>_borrowed_what</w:t>
-      </w:r>
-      <w:proofErr w:type="spellEnd"/>
-      <w:r>
-        <w:rPr>
-          <w:rFonts w:ascii="Tahoma" w:eastAsia="Times New Roman" w:hAnsi="Tahoma" w:cs="Tahoma"/>
-          <w:color w:val="212121"/>
-          <w:sz w:val="20"/>
-          <w:szCs w:val="20"/>
-        </w:rPr>
-        <w:t xml:space="preserve"> (Folder)</w:t>
+        <w:t>* who_borrowed_what (Folder)</w:t>
       </w:r>
     </w:p>
     <w:p>
@@ -1146,25 +1033,14 @@
           <w:szCs w:val="20"/>
         </w:rPr>
       </w:pPr>
-      <w:proofErr w:type="spellStart"/>
-      <w:r>
-        <w:rPr>
-          <w:rFonts w:ascii="Tahoma" w:eastAsia="Times New Roman" w:hAnsi="Tahoma" w:cs="Tahoma"/>
-          <w:color w:val="212121"/>
-          <w:sz w:val="20"/>
-          <w:szCs w:val="20"/>
-        </w:rPr>
-        <w:t>GitHub</w:t>
-      </w:r>
-      <w:proofErr w:type="spellEnd"/>
-      <w:r>
-        <w:rPr>
-          <w:rFonts w:ascii="Tahoma" w:eastAsia="Times New Roman" w:hAnsi="Tahoma" w:cs="Tahoma"/>
-          <w:color w:val="212121"/>
-          <w:sz w:val="20"/>
-          <w:szCs w:val="20"/>
-        </w:rPr>
-        <w:t xml:space="preserve"> Repo Link:</w:t>
+      <w:r>
+        <w:rPr>
+          <w:rFonts w:ascii="Tahoma" w:eastAsia="Times New Roman" w:hAnsi="Tahoma" w:cs="Tahoma"/>
+          <w:color w:val="212121"/>
+          <w:sz w:val="20"/>
+          <w:szCs w:val="20"/>
+        </w:rPr>
+        <w:t>GitHub Repo Link:</w:t>
       </w:r>
     </w:p>
     <w:p>
@@ -1431,27 +1307,7 @@
           <w:sz w:val="20"/>
           <w:szCs w:val="20"/>
         </w:rPr>
-        <w:t xml:space="preserve">Bro. </w:t>
-      </w:r>
-      <w:proofErr w:type="spellStart"/>
-      <w:r>
-        <w:rPr>
-          <w:rFonts w:ascii="Tahoma" w:eastAsia="Times New Roman" w:hAnsi="Tahoma" w:cs="Tahoma"/>
-          <w:color w:val="212121"/>
-          <w:sz w:val="20"/>
-          <w:szCs w:val="20"/>
-        </w:rPr>
-        <w:t>Tuckett</w:t>
-      </w:r>
-      <w:proofErr w:type="spellEnd"/>
-      <w:r>
-        <w:rPr>
-          <w:rFonts w:ascii="Tahoma" w:eastAsia="Times New Roman" w:hAnsi="Tahoma" w:cs="Tahoma"/>
-          <w:color w:val="212121"/>
-          <w:sz w:val="20"/>
-          <w:szCs w:val="20"/>
-        </w:rPr>
-        <w:t>,</w:t>
+        <w:t>Bro. Tuckett,</w:t>
       </w:r>
     </w:p>
     <w:p>
@@ -2037,27 +1893,7 @@
           <w:sz w:val="20"/>
           <w:szCs w:val="20"/>
         </w:rPr>
-        <w:t xml:space="preserve">Bro. </w:t>
-      </w:r>
-      <w:proofErr w:type="spellStart"/>
-      <w:r>
-        <w:rPr>
-          <w:rFonts w:ascii="Tahoma" w:eastAsia="Times New Roman" w:hAnsi="Tahoma" w:cs="Tahoma"/>
-          <w:color w:val="212121"/>
-          <w:sz w:val="20"/>
-          <w:szCs w:val="20"/>
-        </w:rPr>
-        <w:t>Tuckett</w:t>
-      </w:r>
-      <w:proofErr w:type="spellEnd"/>
-      <w:r>
-        <w:rPr>
-          <w:rFonts w:ascii="Tahoma" w:eastAsia="Times New Roman" w:hAnsi="Tahoma" w:cs="Tahoma"/>
-          <w:color w:val="212121"/>
-          <w:sz w:val="20"/>
-          <w:szCs w:val="20"/>
-        </w:rPr>
-        <w:t>,</w:t>
+        <w:t>Bro. Tuckett,</w:t>
       </w:r>
     </w:p>
     <w:p>
@@ -2480,27 +2316,7 @@
           <w:sz w:val="20"/>
           <w:szCs w:val="20"/>
         </w:rPr>
-        <w:t xml:space="preserve">Bro. </w:t>
-      </w:r>
-      <w:proofErr w:type="spellStart"/>
-      <w:r>
-        <w:rPr>
-          <w:rFonts w:ascii="Tahoma" w:eastAsia="Times New Roman" w:hAnsi="Tahoma" w:cs="Tahoma"/>
-          <w:color w:val="212121"/>
-          <w:sz w:val="20"/>
-          <w:szCs w:val="20"/>
-        </w:rPr>
-        <w:t>Tuckett</w:t>
-      </w:r>
-      <w:proofErr w:type="spellEnd"/>
-      <w:r>
-        <w:rPr>
-          <w:rFonts w:ascii="Tahoma" w:eastAsia="Times New Roman" w:hAnsi="Tahoma" w:cs="Tahoma"/>
-          <w:color w:val="212121"/>
-          <w:sz w:val="20"/>
-          <w:szCs w:val="20"/>
-        </w:rPr>
-        <w:t>,</w:t>
+        <w:t>Bro. Tuckett,</w:t>
       </w:r>
     </w:p>
     <w:p>
@@ -2620,27 +2436,7 @@
           <w:sz w:val="20"/>
           <w:szCs w:val="20"/>
         </w:rPr>
-        <w:t xml:space="preserve">I sent you the link to my portfolio in this email. I highlighted in this </w:t>
-      </w:r>
-      <w:proofErr w:type="gramStart"/>
-      <w:r>
-        <w:rPr>
-          <w:rFonts w:ascii="Tahoma" w:eastAsia="Times New Roman" w:hAnsi="Tahoma" w:cs="Tahoma"/>
-          <w:color w:val="212121"/>
-          <w:sz w:val="20"/>
-          <w:szCs w:val="20"/>
-        </w:rPr>
-        <w:t>copy which</w:t>
-      </w:r>
-      <w:proofErr w:type="gramEnd"/>
-      <w:r>
-        <w:rPr>
-          <w:rFonts w:ascii="Tahoma" w:eastAsia="Times New Roman" w:hAnsi="Tahoma" w:cs="Tahoma"/>
-          <w:color w:val="212121"/>
-          <w:sz w:val="20"/>
-          <w:szCs w:val="20"/>
-        </w:rPr>
-        <w:t xml:space="preserve"> document to look at showing my recent activity. I added something in about a half a dozen of the topics.</w:t>
+        <w:t>I sent you the link to my portfolio in this email. I highlighted in this copy which document to look at showing my recent activity. I added something in about a half a dozen of the topics.</w:t>
       </w:r>
     </w:p>
     <w:p>
@@ -2774,27 +2570,7 @@
           <w:sz w:val="20"/>
           <w:szCs w:val="20"/>
         </w:rPr>
-        <w:t xml:space="preserve">Bro. </w:t>
-      </w:r>
-      <w:proofErr w:type="spellStart"/>
-      <w:r>
-        <w:rPr>
-          <w:rFonts w:ascii="Tahoma" w:eastAsia="Times New Roman" w:hAnsi="Tahoma" w:cs="Tahoma"/>
-          <w:color w:val="212121"/>
-          <w:sz w:val="20"/>
-          <w:szCs w:val="20"/>
-        </w:rPr>
-        <w:t>Tuckett</w:t>
-      </w:r>
-      <w:proofErr w:type="spellEnd"/>
-      <w:r>
-        <w:rPr>
-          <w:rFonts w:ascii="Tahoma" w:eastAsia="Times New Roman" w:hAnsi="Tahoma" w:cs="Tahoma"/>
-          <w:color w:val="212121"/>
-          <w:sz w:val="20"/>
-          <w:szCs w:val="20"/>
-        </w:rPr>
-        <w:t>,</w:t>
+        <w:t>Bro. Tuckett,</w:t>
       </w:r>
     </w:p>
     <w:p>
@@ -3291,29 +3067,7 @@
           <w:szCs w:val="20"/>
           <w:shd w:val="clear" w:color="auto" w:fill="FFFFFF"/>
         </w:rPr>
-        <w:t xml:space="preserve">Bro. </w:t>
-      </w:r>
-      <w:proofErr w:type="spellStart"/>
-      <w:r>
-        <w:rPr>
-          <w:rFonts w:ascii="Calibri" w:eastAsia="Times New Roman" w:hAnsi="Calibri" w:cs="Tahoma"/>
-          <w:color w:val="212121"/>
-          <w:sz w:val="20"/>
-          <w:szCs w:val="20"/>
-          <w:shd w:val="clear" w:color="auto" w:fill="FFFFFF"/>
-        </w:rPr>
-        <w:t>Tuckett</w:t>
-      </w:r>
-      <w:proofErr w:type="spellEnd"/>
-      <w:r>
-        <w:rPr>
-          <w:rFonts w:ascii="Calibri" w:eastAsia="Times New Roman" w:hAnsi="Calibri" w:cs="Tahoma"/>
-          <w:color w:val="212121"/>
-          <w:sz w:val="20"/>
-          <w:szCs w:val="20"/>
-          <w:shd w:val="clear" w:color="auto" w:fill="FFFFFF"/>
-        </w:rPr>
-        <w:t>,</w:t>
+        <w:t>Bro. Tuckett,</w:t>
       </w:r>
     </w:p>
     <w:p>
@@ -3694,29 +3448,7 @@
           <w:szCs w:val="20"/>
           <w:shd w:val="clear" w:color="auto" w:fill="FFFFFF"/>
         </w:rPr>
-        <w:t xml:space="preserve">Bro. </w:t>
-      </w:r>
-      <w:proofErr w:type="spellStart"/>
-      <w:r>
-        <w:rPr>
-          <w:rFonts w:ascii="Calibri" w:eastAsia="Times New Roman" w:hAnsi="Calibri" w:cs="Tahoma"/>
-          <w:color w:val="212121"/>
-          <w:sz w:val="20"/>
-          <w:szCs w:val="20"/>
-          <w:shd w:val="clear" w:color="auto" w:fill="FFFFFF"/>
-        </w:rPr>
-        <w:t>Tuckett</w:t>
-      </w:r>
-      <w:proofErr w:type="spellEnd"/>
-      <w:r>
-        <w:rPr>
-          <w:rFonts w:ascii="Calibri" w:eastAsia="Times New Roman" w:hAnsi="Calibri" w:cs="Tahoma"/>
-          <w:color w:val="212121"/>
-          <w:sz w:val="20"/>
-          <w:szCs w:val="20"/>
-          <w:shd w:val="clear" w:color="auto" w:fill="FFFFFF"/>
-        </w:rPr>
-        <w:t>,</w:t>
+        <w:t>Bro. Tuckett,</w:t>
       </w:r>
     </w:p>
     <w:p>
@@ -3945,27 +3677,7 @@
           <w:sz w:val="20"/>
           <w:szCs w:val="20"/>
         </w:rPr>
-        <w:t xml:space="preserve">Brother </w:t>
-      </w:r>
-      <w:proofErr w:type="spellStart"/>
-      <w:r>
-        <w:rPr>
-          <w:rFonts w:ascii="Tahoma" w:eastAsia="Times New Roman" w:hAnsi="Tahoma" w:cs="Tahoma"/>
-          <w:color w:val="212121"/>
-          <w:sz w:val="20"/>
-          <w:szCs w:val="20"/>
-        </w:rPr>
-        <w:t>Tuckett</w:t>
-      </w:r>
-      <w:proofErr w:type="spellEnd"/>
-      <w:r>
-        <w:rPr>
-          <w:rFonts w:ascii="Tahoma" w:eastAsia="Times New Roman" w:hAnsi="Tahoma" w:cs="Tahoma"/>
-          <w:color w:val="212121"/>
-          <w:sz w:val="20"/>
-          <w:szCs w:val="20"/>
-        </w:rPr>
-        <w:t>,</w:t>
+        <w:t>Brother Tuckett,</w:t>
       </w:r>
     </w:p>
     <w:p>
@@ -4203,19 +3915,18 @@
           <w:sz w:val="20"/>
           <w:szCs w:val="20"/>
         </w:rPr>
-        <w:t xml:space="preserve">Bro. </w:t>
-      </w:r>
-      <w:proofErr w:type="spellStart"/>
-      <w:r>
+        <w:t>Bro. Tuckett,</w:t>
+      </w:r>
+    </w:p>
+    <w:p>
+      <w:pPr>
         <w:rPr>
           <w:rFonts w:ascii="Calibri" w:eastAsia="Times New Roman" w:hAnsi="Calibri" w:cs="Times New Roman"/>
           <w:color w:val="212121"/>
           <w:sz w:val="20"/>
           <w:szCs w:val="20"/>
         </w:rPr>
-        <w:t>Tuckett</w:t>
-      </w:r>
-      <w:proofErr w:type="spellEnd"/>
+      </w:pPr>
       <w:r>
         <w:rPr>
           <w:rFonts w:ascii="Calibri" w:eastAsia="Times New Roman" w:hAnsi="Calibri" w:cs="Times New Roman"/>
@@ -4223,46 +3934,7 @@
           <w:sz w:val="20"/>
           <w:szCs w:val="20"/>
         </w:rPr>
-        <w:t>,</w:t>
-      </w:r>
-    </w:p>
-    <w:p>
-      <w:pPr>
-        <w:rPr>
-          <w:rFonts w:ascii="Calibri" w:eastAsia="Times New Roman" w:hAnsi="Calibri" w:cs="Times New Roman"/>
-          <w:color w:val="212121"/>
-          <w:sz w:val="20"/>
-          <w:szCs w:val="20"/>
-        </w:rPr>
-      </w:pPr>
-      <w:r>
-        <w:rPr>
-          <w:rFonts w:ascii="Calibri" w:eastAsia="Times New Roman" w:hAnsi="Calibri" w:cs="Times New Roman"/>
-          <w:color w:val="212121"/>
-          <w:sz w:val="20"/>
-          <w:szCs w:val="20"/>
-        </w:rPr>
-        <w:t xml:space="preserve">    Sorry about that, I don't know why that rtf file wasn't opening. I've now saved it as a </w:t>
-      </w:r>
-      <w:proofErr w:type="spellStart"/>
-      <w:r>
-        <w:rPr>
-          <w:rFonts w:ascii="Calibri" w:eastAsia="Times New Roman" w:hAnsi="Calibri" w:cs="Times New Roman"/>
-          <w:color w:val="212121"/>
-          <w:sz w:val="20"/>
-          <w:szCs w:val="20"/>
-        </w:rPr>
-        <w:t>pdf</w:t>
-      </w:r>
-      <w:proofErr w:type="spellEnd"/>
-      <w:r>
-        <w:rPr>
-          <w:rFonts w:ascii="Calibri" w:eastAsia="Times New Roman" w:hAnsi="Calibri" w:cs="Times New Roman"/>
-          <w:color w:val="212121"/>
-          <w:sz w:val="20"/>
-          <w:szCs w:val="20"/>
-        </w:rPr>
-        <w:t xml:space="preserve"> and made sure that I can open it again on my mac.</w:t>
+        <w:t>    Sorry about that, I don't know why that rtf file wasn't opening. I've now saved it as a pdf and made sure that I can open it again on my mac.</w:t>
       </w:r>
     </w:p>
     <w:p>
@@ -4368,146 +4040,8 @@
       </w:r>
     </w:p>
     <w:p>
-      <w:pPr>
-        <w:shd w:val="clear" w:color="auto" w:fill="FFFFFF"/>
-        <w:rPr>
-          <w:rFonts w:ascii="Calibri" w:eastAsia="Times New Roman" w:hAnsi="Calibri" w:cs="Tahoma"/>
-          <w:color w:val="212121"/>
-          <w:sz w:val="20"/>
-          <w:szCs w:val="20"/>
-          <w:shd w:val="clear" w:color="auto" w:fill="FFFFFF"/>
-        </w:rPr>
-      </w:pPr>
-    </w:p>
-    <w:p>
-      <w:pPr>
-        <w:shd w:val="clear" w:color="auto" w:fill="FFFFFF"/>
-        <w:rPr>
-          <w:rFonts w:ascii="Tahoma" w:eastAsia="Times New Roman" w:hAnsi="Tahoma" w:cs="Tahoma"/>
-          <w:color w:val="212121"/>
-          <w:sz w:val="20"/>
-          <w:szCs w:val="20"/>
-        </w:rPr>
-      </w:pPr>
-    </w:p>
-    <w:p>
-      <w:pPr>
-        <w:pStyle w:val="ListParagraph"/>
-        <w:rPr>
-          <w:rFonts w:ascii="Calibri" w:hAnsi="Calibri"/>
-          <w:color w:val="F20884"/>
-        </w:rPr>
-      </w:pPr>
-    </w:p>
-    <w:p>
-      <w:pPr>
-        <w:pStyle w:val="ListParagraph"/>
-        <w:numPr>
-          <w:ilvl w:val="0"/>
-          <w:numId w:val="1"/>
-        </w:numPr>
-        <w:rPr>
-          <w:rFonts w:ascii="Calibri" w:hAnsi="Calibri"/>
-          <w:color w:val="F20884"/>
-        </w:rPr>
-      </w:pPr>
-      <w:r>
-        <w:rPr>
-          <w:rFonts w:ascii="Calibri" w:hAnsi="Calibri"/>
-          <w:color w:val="F20884"/>
-        </w:rPr>
-        <w:t>Interacts professionally and helpfully with other teams.</w:t>
-      </w:r>
-    </w:p>
-    <w:p>
-      <w:pPr>
-        <w:rPr>
-          <w:rFonts w:ascii="Calibri" w:hAnsi="Calibri"/>
-          <w:color w:val="F20884"/>
-        </w:rPr>
-      </w:pPr>
-    </w:p>
-    <w:p>
-      <w:pPr>
-        <w:pStyle w:val="ListParagraph"/>
-        <w:rPr>
-          <w:rFonts w:ascii="Calibri" w:hAnsi="Calibri"/>
-          <w:color w:val="F20884"/>
-        </w:rPr>
-      </w:pPr>
-    </w:p>
-    <w:p>
-      <w:pPr>
-        <w:pStyle w:val="ListParagraph"/>
-        <w:numPr>
-          <w:ilvl w:val="0"/>
-          <w:numId w:val="1"/>
-        </w:numPr>
-        <w:rPr>
-          <w:rFonts w:ascii="Calibri" w:hAnsi="Calibri"/>
-          <w:color w:val="F20884"/>
-        </w:rPr>
-      </w:pPr>
-      <w:r>
-        <w:rPr>
-          <w:rFonts w:ascii="Calibri" w:hAnsi="Calibri"/>
-          <w:color w:val="F20884"/>
-        </w:rPr>
-        <w:t>Supports the team by teaching and advising them, and</w:t>
-      </w:r>
-      <w:r>
-        <w:rPr>
-          <w:rFonts w:ascii="Calibri" w:hAnsi="Calibri"/>
-          <w:color w:val="F20884"/>
-        </w:rPr>
-        <w:t xml:space="preserve"> </w:t>
-      </w:r>
-      <w:r>
-        <w:rPr>
-          <w:rFonts w:ascii="Calibri" w:hAnsi="Calibri"/>
-          <w:color w:val="F20884"/>
-        </w:rPr>
-        <w:t>performing work outside of team meetings.</w:t>
-      </w:r>
-    </w:p>
-    <w:p>
-      <w:pPr>
-        <w:pStyle w:val="ListParagraph"/>
-        <w:rPr>
-          <w:rFonts w:ascii="Calibri" w:hAnsi="Calibri"/>
-          <w:color w:val="F20884"/>
-        </w:rPr>
-      </w:pPr>
-    </w:p>
-    <w:p>
-      <w:pPr>
-        <w:pStyle w:val="ListParagraph"/>
-        <w:numPr>
-          <w:ilvl w:val="0"/>
-          <w:numId w:val="1"/>
-        </w:numPr>
-      </w:pPr>
-      <w:r>
-        <w:rPr>
-          <w:rFonts w:ascii="Calibri" w:hAnsi="Calibri"/>
-          <w:color w:val="F20884"/>
-        </w:rPr>
-        <w:t>Uses self-reflection/meta-cognition in</w:t>
-      </w:r>
-      <w:r>
-        <w:rPr>
-          <w:rFonts w:ascii="Calibri" w:hAnsi="Calibri"/>
-          <w:color w:val="F20884"/>
-        </w:rPr>
-        <w:t xml:space="preserve"> </w:t>
-      </w:r>
-      <w:r>
-        <w:rPr>
-          <w:rFonts w:ascii="Calibri" w:hAnsi="Calibri"/>
-          <w:color w:val="F20884"/>
-        </w:rPr>
-        <w:t>team interactions and meetings.</w:t>
-      </w:r>
+      <w:bookmarkStart w:id="0" w:name="_GoBack"/>
+      <w:bookmarkEnd w:id="0"/>
     </w:p>
     <w:sectPr>
       <w:pgSz w:w="12240" w:h="15840"/>

</xml_diff>